<commit_message>
added button add s to p and batton edit to page report
</commit_message>
<xml_diff>
--- a/uploads/test_spine_lumbar.docx
+++ b/uploads/test_spine_lumbar.docx
@@ -1,6 +1,6 @@
 
 <file path=word/document.xml><?xml version="1.0" encoding="utf-8"?>
-<w:document xmlns:wpc="http://schemas.microsoft.com/office/word/2010/wordprocessingCanvas" xmlns:cx="http://schemas.microsoft.com/office/drawing/2014/chartex" xmlns:cx1="http://schemas.microsoft.com/office/drawing/2015/9/8/chartex" xmlns:cx2="http://schemas.microsoft.com/office/drawing/2015/10/21/chartex" xmlns:cx3="http://schemas.microsoft.com/office/drawing/2016/5/9/chartex" xmlns:cx4="http://schemas.microsoft.com/office/drawing/2016/5/10/chartex" xmlns:cx5="http://schemas.microsoft.com/office/drawing/2016/5/11/chartex" xmlns:cx6="http://schemas.microsoft.com/office/drawing/2016/5/12/chartex" xmlns:cx7="http://schemas.microsoft.com/office/drawing/2016/5/13/chartex" xmlns:cx8="http://schemas.microsoft.com/office/drawing/2016/5/14/chartex" xmlns:mc="http://schemas.openxmlformats.org/markup-compatibility/2006" xmlns:aink="http://schemas.microsoft.com/office/drawing/2016/ink" xmlns:am3d="http://schemas.microsoft.com/office/drawing/2017/model3d" xmlns:o="urn:schemas-microsoft-com:office:office" xmlns:oel="http://schemas.microsoft.com/office/2019/extlst" xmlns:r="http://schemas.openxmlformats.org/officeDocument/2006/relationships" xmlns:m="http://schemas.openxmlformats.org/officeDocument/2006/math" xmlns:v="urn:schemas-microsoft-com:vml" xmlns:wp14="http://schemas.microsoft.com/office/word/2010/wordprocessingDrawing" xmlns:wp="http://schemas.openxmlformats.org/drawingml/2006/wordprocessingDrawing" xmlns:w10="urn:schemas-microsoft-com:office:word" xmlns:w="http://schemas.openxmlformats.org/wordprocessingml/2006/main" xmlns:w14="http://schemas.microsoft.com/office/word/2010/wordml" xmlns:w15="http://schemas.microsoft.com/office/word/2012/wordml" xmlns:w16cex="http://schemas.microsoft.com/office/word/2018/wordml/cex" xmlns:w16cid="http://schemas.microsoft.com/office/word/2016/wordml/cid" xmlns:w16="http://schemas.microsoft.com/office/word/2018/wordml" xmlns:w16sdtdh="http://schemas.microsoft.com/office/word/2020/wordml/sdtdatahash" xmlns:w16se="http://schemas.microsoft.com/office/word/2015/wordml/symex" xmlns:wpg="http://schemas.microsoft.com/office/word/2010/wordprocessingGroup" xmlns:wpi="http://schemas.microsoft.com/office/word/2010/wordprocessingInk" xmlns:wne="http://schemas.microsoft.com/office/word/2006/wordml" xmlns:wps="http://schemas.microsoft.com/office/word/2010/wordprocessingShape" mc:Ignorable="w14 w15 w16se w16cid w16 w16cex w16sdtdh wp14">
+<w:document xmlns:wpc="http://schemas.microsoft.com/office/word/2010/wordprocessingCanvas" xmlns:cx="http://schemas.microsoft.com/office/drawing/2014/chartex" xmlns:cx1="http://schemas.microsoft.com/office/drawing/2015/9/8/chartex" xmlns:cx2="http://schemas.microsoft.com/office/drawing/2015/10/21/chartex" xmlns:cx3="http://schemas.microsoft.com/office/drawing/2016/5/9/chartex" xmlns:cx4="http://schemas.microsoft.com/office/drawing/2016/5/10/chartex" xmlns:cx5="http://schemas.microsoft.com/office/drawing/2016/5/11/chartex" xmlns:cx6="http://schemas.microsoft.com/office/drawing/2016/5/12/chartex" xmlns:cx7="http://schemas.microsoft.com/office/drawing/2016/5/13/chartex" xmlns:cx8="http://schemas.microsoft.com/office/drawing/2016/5/14/chartex" xmlns:mc="http://schemas.openxmlformats.org/markup-compatibility/2006" xmlns:aink="http://schemas.microsoft.com/office/drawing/2016/ink" xmlns:am3d="http://schemas.microsoft.com/office/drawing/2017/model3d" xmlns:o="urn:schemas-microsoft-com:office:office" xmlns:oel="http://schemas.microsoft.com/office/2019/extlst" xmlns:r="http://schemas.openxmlformats.org/officeDocument/2006/relationships" xmlns:m="http://schemas.openxmlformats.org/officeDocument/2006/math" xmlns:v="urn:schemas-microsoft-com:vml" xmlns:wp14="http://schemas.microsoft.com/office/word/2010/wordprocessingDrawing" xmlns:wp="http://schemas.openxmlformats.org/drawingml/2006/wordprocessingDrawing" xmlns:w10="urn:schemas-microsoft-com:office:word" xmlns:w="http://schemas.openxmlformats.org/wordprocessingml/2006/main" xmlns:w14="http://schemas.microsoft.com/office/word/2010/wordml" xmlns:w15="http://schemas.microsoft.com/office/word/2012/wordml" xmlns:w16cex="http://schemas.microsoft.com/office/word/2018/wordml/cex" xmlns:w16cid="http://schemas.microsoft.com/office/word/2016/wordml/cid" xmlns:w16="http://schemas.microsoft.com/office/word/2018/wordml" xmlns:w16du="http://schemas.microsoft.com/office/word/2023/wordml/word16du" xmlns:w16sdtdh="http://schemas.microsoft.com/office/word/2020/wordml/sdtdatahash" xmlns:w16se="http://schemas.microsoft.com/office/word/2015/wordml/symex" xmlns:wpg="http://schemas.microsoft.com/office/word/2010/wordprocessingGroup" xmlns:wpi="http://schemas.microsoft.com/office/word/2010/wordprocessingInk" xmlns:wne="http://schemas.microsoft.com/office/word/2006/wordml" xmlns:wps="http://schemas.microsoft.com/office/word/2010/wordprocessingShape" mc:Ignorable="w14 w15 w16se w16cid w16 w16cex w16sdtdh w16du wp14">
   <w:body>
     <w:p>
       <w:pPr>
@@ -410,6 +410,12 @@
         </w:rPr>
         <w:t>ежпозвонковый диск не пролабирует за края тел позвонков.</w:t>
       </w:r>
+      <w:r>
+        <w:rPr>
+          <w:rFonts w:ascii="Arial" w:hAnsi="Arial"/>
+        </w:rPr>
+        <w:t xml:space="preserve"> </w:t>
+      </w:r>
     </w:p>
     <w:p>
       <w:pPr>
@@ -428,163 +434,29 @@
         </w:rPr>
         <w:t>Позвоночный канал не сужен.</w:t>
       </w:r>
-    </w:p>
-    <w:p>
-      <w:pPr>
-        <w:widowControl w:val="0"/>
-        <w:spacing w:after="120"/>
-        <w:ind w:right="454"/>
-        <w:contextualSpacing/>
-        <w:jc w:val="both"/>
-        <w:rPr>
-          <w:rFonts w:ascii="Arial" w:hAnsi="Arial"/>
-        </w:rPr>
-      </w:pPr>
-      <w:r>
-        <w:rPr>
-          <w:rFonts w:ascii="Arial" w:hAnsi="Arial"/>
-        </w:rPr>
-        <w:t>Левый латеральный карман не деформирован.</w:t>
-      </w:r>
-    </w:p>
-    <w:p>
-      <w:pPr>
-        <w:widowControl w:val="0"/>
-        <w:spacing w:after="120"/>
-        <w:ind w:right="454"/>
-        <w:contextualSpacing/>
-        <w:jc w:val="both"/>
-        <w:rPr>
-          <w:rFonts w:ascii="Arial" w:hAnsi="Arial"/>
-        </w:rPr>
-      </w:pPr>
-      <w:r>
-        <w:rPr>
-          <w:rFonts w:ascii="Arial" w:hAnsi="Arial"/>
-        </w:rPr>
-        <w:t>Правый латеральный карман не деформирован.</w:t>
-      </w:r>
-    </w:p>
-    <w:p>
-      <w:pPr>
-        <w:widowControl w:val="0"/>
-        <w:spacing w:after="120"/>
-        <w:ind w:right="454"/>
-        <w:contextualSpacing/>
-        <w:jc w:val="both"/>
-        <w:rPr>
-          <w:rFonts w:ascii="Arial" w:hAnsi="Arial"/>
-        </w:rPr>
-      </w:pPr>
-      <w:r>
-        <w:rPr>
-          <w:rFonts w:ascii="Arial" w:hAnsi="Arial"/>
-        </w:rPr>
-        <w:t>Левое м</w:t>
-      </w:r>
-      <w:r>
-        <w:rPr>
-          <w:rFonts w:ascii="Arial" w:hAnsi="Arial"/>
-        </w:rPr>
-        <w:t>ежпозвонков</w:t>
-      </w:r>
-      <w:r>
-        <w:rPr>
-          <w:rFonts w:ascii="Arial" w:hAnsi="Arial"/>
-        </w:rPr>
-        <w:t>ое</w:t>
-      </w:r>
-      <w:r>
-        <w:rPr>
-          <w:rFonts w:ascii="Arial" w:hAnsi="Arial"/>
-        </w:rPr>
-        <w:t xml:space="preserve"> отверсти</w:t>
-      </w:r>
-      <w:r>
-        <w:rPr>
-          <w:rFonts w:ascii="Arial" w:hAnsi="Arial"/>
-        </w:rPr>
-        <w:t>е</w:t>
-      </w:r>
-      <w:r>
-        <w:rPr>
-          <w:rFonts w:ascii="Arial" w:hAnsi="Arial"/>
-        </w:rPr>
-        <w:t xml:space="preserve"> не </w:t>
-      </w:r>
-      <w:r>
-        <w:rPr>
-          <w:rFonts w:ascii="Arial" w:hAnsi="Arial"/>
-        </w:rPr>
-        <w:t>деформировано</w:t>
-      </w:r>
-      <w:r>
-        <w:rPr>
-          <w:rFonts w:ascii="Arial" w:hAnsi="Arial"/>
-        </w:rPr>
-        <w:t>.</w:t>
-      </w:r>
-    </w:p>
-    <w:p>
-      <w:pPr>
-        <w:widowControl w:val="0"/>
-        <w:spacing w:after="120"/>
-        <w:ind w:right="454"/>
-        <w:contextualSpacing/>
-        <w:jc w:val="both"/>
-        <w:rPr>
-          <w:rFonts w:ascii="Arial" w:hAnsi="Arial"/>
-          <w:b/>
-          <w:bCs/>
-        </w:rPr>
-      </w:pPr>
-      <w:r>
-        <w:rPr>
-          <w:rFonts w:ascii="Arial" w:hAnsi="Arial"/>
-        </w:rPr>
-        <w:t>Правое м</w:t>
-      </w:r>
-      <w:r>
-        <w:rPr>
-          <w:rFonts w:ascii="Arial" w:hAnsi="Arial"/>
-        </w:rPr>
-        <w:t>ежпозвонков</w:t>
-      </w:r>
-      <w:r>
-        <w:rPr>
-          <w:rFonts w:ascii="Arial" w:hAnsi="Arial"/>
-        </w:rPr>
-        <w:t>ое</w:t>
-      </w:r>
-      <w:r>
-        <w:rPr>
-          <w:rFonts w:ascii="Arial" w:hAnsi="Arial"/>
-        </w:rPr>
-        <w:t xml:space="preserve"> отверсти</w:t>
-      </w:r>
-      <w:r>
-        <w:rPr>
-          <w:rFonts w:ascii="Arial" w:hAnsi="Arial"/>
-        </w:rPr>
-        <w:t>е</w:t>
-      </w:r>
-      <w:r>
-        <w:rPr>
-          <w:rFonts w:ascii="Arial" w:hAnsi="Arial"/>
-        </w:rPr>
-        <w:t xml:space="preserve"> не </w:t>
-      </w:r>
-      <w:r>
-        <w:rPr>
-          <w:rFonts w:ascii="Arial" w:hAnsi="Arial"/>
-        </w:rPr>
-        <w:t>деформировано</w:t>
-      </w:r>
-      <w:r>
-        <w:rPr>
-          <w:rFonts w:ascii="Arial" w:hAnsi="Arial"/>
-        </w:rPr>
-        <w:t>.</w:t>
+      <w:r>
+        <w:rPr>
+          <w:rFonts w:ascii="Arial" w:hAnsi="Arial"/>
+        </w:rPr>
+        <w:t xml:space="preserve"> </w:t>
+      </w:r>
+    </w:p>
+    <w:p>
+      <w:pPr>
+        <w:widowControl w:val="0"/>
+        <w:spacing w:after="120"/>
+        <w:ind w:right="454"/>
+        <w:contextualSpacing/>
+        <w:jc w:val="both"/>
+        <w:rPr>
+          <w:rFonts w:ascii="Arial" w:hAnsi="Arial"/>
+        </w:rPr>
+      </w:pPr>
+      <w:r>
+        <w:rPr>
+          <w:rFonts w:ascii="Arial" w:hAnsi="Arial"/>
+        </w:rPr>
+        <w:t>Межпозвонковые отверстия не деформированы</w:t>
       </w:r>
     </w:p>
     <w:p>
@@ -658,6 +530,12 @@
         </w:rPr>
         <w:t>ежпозвонковый диск не пролабирует за края тел позвонков.</w:t>
       </w:r>
+      <w:r>
+        <w:rPr>
+          <w:rFonts w:ascii="Arial" w:hAnsi="Arial"/>
+        </w:rPr>
+        <w:t xml:space="preserve"> </w:t>
+      </w:r>
     </w:p>
     <w:p>
       <w:pPr>
@@ -676,163 +554,29 @@
         </w:rPr>
         <w:t>Позвоночный канал не сужен.</w:t>
       </w:r>
-    </w:p>
-    <w:p>
-      <w:pPr>
-        <w:widowControl w:val="0"/>
-        <w:spacing w:after="120"/>
-        <w:ind w:right="454"/>
-        <w:contextualSpacing/>
-        <w:jc w:val="both"/>
-        <w:rPr>
-          <w:rFonts w:ascii="Arial" w:hAnsi="Arial"/>
-        </w:rPr>
-      </w:pPr>
-      <w:r>
-        <w:rPr>
-          <w:rFonts w:ascii="Arial" w:hAnsi="Arial"/>
-        </w:rPr>
-        <w:t>Левый латеральный карман не деформирован.</w:t>
-      </w:r>
-    </w:p>
-    <w:p>
-      <w:pPr>
-        <w:widowControl w:val="0"/>
-        <w:spacing w:after="120"/>
-        <w:ind w:right="454"/>
-        <w:contextualSpacing/>
-        <w:jc w:val="both"/>
-        <w:rPr>
-          <w:rFonts w:ascii="Arial" w:hAnsi="Arial"/>
-        </w:rPr>
-      </w:pPr>
-      <w:r>
-        <w:rPr>
-          <w:rFonts w:ascii="Arial" w:hAnsi="Arial"/>
-        </w:rPr>
-        <w:t>Правый латеральный карман не деформирован.</w:t>
-      </w:r>
-    </w:p>
-    <w:p>
-      <w:pPr>
-        <w:widowControl w:val="0"/>
-        <w:spacing w:after="120"/>
-        <w:ind w:right="454"/>
-        <w:contextualSpacing/>
-        <w:jc w:val="both"/>
-        <w:rPr>
-          <w:rFonts w:ascii="Arial" w:hAnsi="Arial"/>
-        </w:rPr>
-      </w:pPr>
-      <w:r>
-        <w:rPr>
-          <w:rFonts w:ascii="Arial" w:hAnsi="Arial"/>
-        </w:rPr>
-        <w:t>Левое м</w:t>
-      </w:r>
-      <w:r>
-        <w:rPr>
-          <w:rFonts w:ascii="Arial" w:hAnsi="Arial"/>
-        </w:rPr>
-        <w:t>ежпозвонков</w:t>
-      </w:r>
-      <w:r>
-        <w:rPr>
-          <w:rFonts w:ascii="Arial" w:hAnsi="Arial"/>
-        </w:rPr>
-        <w:t>ое</w:t>
-      </w:r>
-      <w:r>
-        <w:rPr>
-          <w:rFonts w:ascii="Arial" w:hAnsi="Arial"/>
-        </w:rPr>
-        <w:t xml:space="preserve"> отверсти</w:t>
-      </w:r>
-      <w:r>
-        <w:rPr>
-          <w:rFonts w:ascii="Arial" w:hAnsi="Arial"/>
-        </w:rPr>
-        <w:t>е</w:t>
-      </w:r>
-      <w:r>
-        <w:rPr>
-          <w:rFonts w:ascii="Arial" w:hAnsi="Arial"/>
-        </w:rPr>
-        <w:t xml:space="preserve"> не </w:t>
-      </w:r>
-      <w:r>
-        <w:rPr>
-          <w:rFonts w:ascii="Arial" w:hAnsi="Arial"/>
-        </w:rPr>
-        <w:t>деформировано</w:t>
-      </w:r>
-      <w:r>
-        <w:rPr>
-          <w:rFonts w:ascii="Arial" w:hAnsi="Arial"/>
-        </w:rPr>
-        <w:t>.</w:t>
-      </w:r>
-    </w:p>
-    <w:p>
-      <w:pPr>
-        <w:widowControl w:val="0"/>
-        <w:spacing w:after="120"/>
-        <w:ind w:right="454"/>
-        <w:contextualSpacing/>
-        <w:jc w:val="both"/>
-        <w:rPr>
-          <w:rFonts w:ascii="Arial" w:hAnsi="Arial"/>
-          <w:b/>
-          <w:bCs/>
-        </w:rPr>
-      </w:pPr>
-      <w:r>
-        <w:rPr>
-          <w:rFonts w:ascii="Arial" w:hAnsi="Arial"/>
-        </w:rPr>
-        <w:t>Правое м</w:t>
-      </w:r>
-      <w:r>
-        <w:rPr>
-          <w:rFonts w:ascii="Arial" w:hAnsi="Arial"/>
-        </w:rPr>
-        <w:t>ежпозвонков</w:t>
-      </w:r>
-      <w:r>
-        <w:rPr>
-          <w:rFonts w:ascii="Arial" w:hAnsi="Arial"/>
-        </w:rPr>
-        <w:t>ое</w:t>
-      </w:r>
-      <w:r>
-        <w:rPr>
-          <w:rFonts w:ascii="Arial" w:hAnsi="Arial"/>
-        </w:rPr>
-        <w:t xml:space="preserve"> отверсти</w:t>
-      </w:r>
-      <w:r>
-        <w:rPr>
-          <w:rFonts w:ascii="Arial" w:hAnsi="Arial"/>
-        </w:rPr>
-        <w:t>е</w:t>
-      </w:r>
-      <w:r>
-        <w:rPr>
-          <w:rFonts w:ascii="Arial" w:hAnsi="Arial"/>
-        </w:rPr>
-        <w:t xml:space="preserve"> не </w:t>
-      </w:r>
-      <w:r>
-        <w:rPr>
-          <w:rFonts w:ascii="Arial" w:hAnsi="Arial"/>
-        </w:rPr>
-        <w:t>деформировано</w:t>
-      </w:r>
-      <w:r>
-        <w:rPr>
-          <w:rFonts w:ascii="Arial" w:hAnsi="Arial"/>
-        </w:rPr>
-        <w:t>.</w:t>
+      <w:r>
+        <w:rPr>
+          <w:rFonts w:ascii="Arial" w:hAnsi="Arial"/>
+        </w:rPr>
+        <w:t xml:space="preserve"> </w:t>
+      </w:r>
+    </w:p>
+    <w:p>
+      <w:pPr>
+        <w:widowControl w:val="0"/>
+        <w:spacing w:after="120"/>
+        <w:ind w:right="454"/>
+        <w:contextualSpacing/>
+        <w:jc w:val="both"/>
+        <w:rPr>
+          <w:rFonts w:ascii="Arial" w:hAnsi="Arial"/>
+        </w:rPr>
+      </w:pPr>
+      <w:r>
+        <w:rPr>
+          <w:rFonts w:ascii="Arial" w:hAnsi="Arial"/>
+        </w:rPr>
+        <w:t>Межпозвонковые отверстия не деформированы</w:t>
       </w:r>
     </w:p>
     <w:p>
@@ -906,6 +650,12 @@
         </w:rPr>
         <w:t>ежпозвонковый диск не пролабирует за края тел позвонков.</w:t>
       </w:r>
+      <w:r>
+        <w:rPr>
+          <w:rFonts w:ascii="Arial" w:hAnsi="Arial"/>
+        </w:rPr>
+        <w:t xml:space="preserve"> </w:t>
+      </w:r>
     </w:p>
     <w:p>
       <w:pPr>
@@ -924,163 +674,29 @@
         </w:rPr>
         <w:t>Позвоночный канал не сужен.</w:t>
       </w:r>
-    </w:p>
-    <w:p>
-      <w:pPr>
-        <w:widowControl w:val="0"/>
-        <w:spacing w:after="120"/>
-        <w:ind w:right="454"/>
-        <w:contextualSpacing/>
-        <w:jc w:val="both"/>
-        <w:rPr>
-          <w:rFonts w:ascii="Arial" w:hAnsi="Arial"/>
-        </w:rPr>
-      </w:pPr>
-      <w:r>
-        <w:rPr>
-          <w:rFonts w:ascii="Arial" w:hAnsi="Arial"/>
-        </w:rPr>
-        <w:t>Левый латеральный карман не деформирован.</w:t>
-      </w:r>
-    </w:p>
-    <w:p>
-      <w:pPr>
-        <w:widowControl w:val="0"/>
-        <w:spacing w:after="120"/>
-        <w:ind w:right="454"/>
-        <w:contextualSpacing/>
-        <w:jc w:val="both"/>
-        <w:rPr>
-          <w:rFonts w:ascii="Arial" w:hAnsi="Arial"/>
-        </w:rPr>
-      </w:pPr>
-      <w:r>
-        <w:rPr>
-          <w:rFonts w:ascii="Arial" w:hAnsi="Arial"/>
-        </w:rPr>
-        <w:t>Правый латеральный карман не деформирован.</w:t>
-      </w:r>
-    </w:p>
-    <w:p>
-      <w:pPr>
-        <w:widowControl w:val="0"/>
-        <w:spacing w:after="120"/>
-        <w:ind w:right="454"/>
-        <w:contextualSpacing/>
-        <w:jc w:val="both"/>
-        <w:rPr>
-          <w:rFonts w:ascii="Arial" w:hAnsi="Arial"/>
-        </w:rPr>
-      </w:pPr>
-      <w:r>
-        <w:rPr>
-          <w:rFonts w:ascii="Arial" w:hAnsi="Arial"/>
-        </w:rPr>
-        <w:t>Левое м</w:t>
-      </w:r>
-      <w:r>
-        <w:rPr>
-          <w:rFonts w:ascii="Arial" w:hAnsi="Arial"/>
-        </w:rPr>
-        <w:t>ежпозвонков</w:t>
-      </w:r>
-      <w:r>
-        <w:rPr>
-          <w:rFonts w:ascii="Arial" w:hAnsi="Arial"/>
-        </w:rPr>
-        <w:t>ое</w:t>
-      </w:r>
-      <w:r>
-        <w:rPr>
-          <w:rFonts w:ascii="Arial" w:hAnsi="Arial"/>
-        </w:rPr>
-        <w:t xml:space="preserve"> отверсти</w:t>
-      </w:r>
-      <w:r>
-        <w:rPr>
-          <w:rFonts w:ascii="Arial" w:hAnsi="Arial"/>
-        </w:rPr>
-        <w:t>е</w:t>
-      </w:r>
-      <w:r>
-        <w:rPr>
-          <w:rFonts w:ascii="Arial" w:hAnsi="Arial"/>
-        </w:rPr>
-        <w:t xml:space="preserve"> не </w:t>
-      </w:r>
-      <w:r>
-        <w:rPr>
-          <w:rFonts w:ascii="Arial" w:hAnsi="Arial"/>
-        </w:rPr>
-        <w:t>деформировано</w:t>
-      </w:r>
-      <w:r>
-        <w:rPr>
-          <w:rFonts w:ascii="Arial" w:hAnsi="Arial"/>
-        </w:rPr>
-        <w:t>.</w:t>
-      </w:r>
-    </w:p>
-    <w:p>
-      <w:pPr>
-        <w:widowControl w:val="0"/>
-        <w:spacing w:after="120"/>
-        <w:ind w:right="454"/>
-        <w:contextualSpacing/>
-        <w:jc w:val="both"/>
-        <w:rPr>
-          <w:rFonts w:ascii="Arial" w:hAnsi="Arial"/>
-          <w:b/>
-          <w:bCs/>
-        </w:rPr>
-      </w:pPr>
-      <w:r>
-        <w:rPr>
-          <w:rFonts w:ascii="Arial" w:hAnsi="Arial"/>
-        </w:rPr>
-        <w:t>Правое м</w:t>
-      </w:r>
-      <w:r>
-        <w:rPr>
-          <w:rFonts w:ascii="Arial" w:hAnsi="Arial"/>
-        </w:rPr>
-        <w:t>ежпозвонков</w:t>
-      </w:r>
-      <w:r>
-        <w:rPr>
-          <w:rFonts w:ascii="Arial" w:hAnsi="Arial"/>
-        </w:rPr>
-        <w:t>ое</w:t>
-      </w:r>
-      <w:r>
-        <w:rPr>
-          <w:rFonts w:ascii="Arial" w:hAnsi="Arial"/>
-        </w:rPr>
-        <w:t xml:space="preserve"> отверсти</w:t>
-      </w:r>
-      <w:r>
-        <w:rPr>
-          <w:rFonts w:ascii="Arial" w:hAnsi="Arial"/>
-        </w:rPr>
-        <w:t>е</w:t>
-      </w:r>
-      <w:r>
-        <w:rPr>
-          <w:rFonts w:ascii="Arial" w:hAnsi="Arial"/>
-        </w:rPr>
-        <w:t xml:space="preserve"> не </w:t>
-      </w:r>
-      <w:r>
-        <w:rPr>
-          <w:rFonts w:ascii="Arial" w:hAnsi="Arial"/>
-        </w:rPr>
-        <w:t>деформировано</w:t>
-      </w:r>
-      <w:r>
-        <w:rPr>
-          <w:rFonts w:ascii="Arial" w:hAnsi="Arial"/>
-        </w:rPr>
-        <w:t>.</w:t>
+      <w:r>
+        <w:rPr>
+          <w:rFonts w:ascii="Arial" w:hAnsi="Arial"/>
+        </w:rPr>
+        <w:t xml:space="preserve"> </w:t>
+      </w:r>
+    </w:p>
+    <w:p>
+      <w:pPr>
+        <w:widowControl w:val="0"/>
+        <w:spacing w:after="120"/>
+        <w:ind w:right="454"/>
+        <w:contextualSpacing/>
+        <w:jc w:val="both"/>
+        <w:rPr>
+          <w:rFonts w:ascii="Arial" w:hAnsi="Arial"/>
+        </w:rPr>
+      </w:pPr>
+      <w:r>
+        <w:rPr>
+          <w:rFonts w:ascii="Arial" w:hAnsi="Arial"/>
+        </w:rPr>
+        <w:t>Межпозвонковые отверстия не деформированы</w:t>
       </w:r>
     </w:p>
     <w:p>
@@ -1154,6 +770,12 @@
         </w:rPr>
         <w:t>ежпозвонковый диск не пролабирует за края тел позвонков.</w:t>
       </w:r>
+      <w:r>
+        <w:rPr>
+          <w:rFonts w:ascii="Arial" w:hAnsi="Arial"/>
+        </w:rPr>
+        <w:t xml:space="preserve"> </w:t>
+      </w:r>
     </w:p>
     <w:p>
       <w:pPr>
@@ -1172,163 +794,29 @@
         </w:rPr>
         <w:t>Позвоночный канал не сужен.</w:t>
       </w:r>
-    </w:p>
-    <w:p>
-      <w:pPr>
-        <w:widowControl w:val="0"/>
-        <w:spacing w:after="120"/>
-        <w:ind w:right="454"/>
-        <w:contextualSpacing/>
-        <w:jc w:val="both"/>
-        <w:rPr>
-          <w:rFonts w:ascii="Arial" w:hAnsi="Arial"/>
-        </w:rPr>
-      </w:pPr>
-      <w:r>
-        <w:rPr>
-          <w:rFonts w:ascii="Arial" w:hAnsi="Arial"/>
-        </w:rPr>
-        <w:t>Левый латеральный карман не деформирован.</w:t>
-      </w:r>
-    </w:p>
-    <w:p>
-      <w:pPr>
-        <w:widowControl w:val="0"/>
-        <w:spacing w:after="120"/>
-        <w:ind w:right="454"/>
-        <w:contextualSpacing/>
-        <w:jc w:val="both"/>
-        <w:rPr>
-          <w:rFonts w:ascii="Arial" w:hAnsi="Arial"/>
-        </w:rPr>
-      </w:pPr>
-      <w:r>
-        <w:rPr>
-          <w:rFonts w:ascii="Arial" w:hAnsi="Arial"/>
-        </w:rPr>
-        <w:t>Правый латеральный карман не деформирован.</w:t>
-      </w:r>
-    </w:p>
-    <w:p>
-      <w:pPr>
-        <w:widowControl w:val="0"/>
-        <w:spacing w:after="120"/>
-        <w:ind w:right="454"/>
-        <w:contextualSpacing/>
-        <w:jc w:val="both"/>
-        <w:rPr>
-          <w:rFonts w:ascii="Arial" w:hAnsi="Arial"/>
-        </w:rPr>
-      </w:pPr>
-      <w:r>
-        <w:rPr>
-          <w:rFonts w:ascii="Arial" w:hAnsi="Arial"/>
-        </w:rPr>
-        <w:t>Левое м</w:t>
-      </w:r>
-      <w:r>
-        <w:rPr>
-          <w:rFonts w:ascii="Arial" w:hAnsi="Arial"/>
-        </w:rPr>
-        <w:t>ежпозвонков</w:t>
-      </w:r>
-      <w:r>
-        <w:rPr>
-          <w:rFonts w:ascii="Arial" w:hAnsi="Arial"/>
-        </w:rPr>
-        <w:t>ое</w:t>
-      </w:r>
-      <w:r>
-        <w:rPr>
-          <w:rFonts w:ascii="Arial" w:hAnsi="Arial"/>
-        </w:rPr>
-        <w:t xml:space="preserve"> отверсти</w:t>
-      </w:r>
-      <w:r>
-        <w:rPr>
-          <w:rFonts w:ascii="Arial" w:hAnsi="Arial"/>
-        </w:rPr>
-        <w:t>е</w:t>
-      </w:r>
-      <w:r>
-        <w:rPr>
-          <w:rFonts w:ascii="Arial" w:hAnsi="Arial"/>
-        </w:rPr>
-        <w:t xml:space="preserve"> не </w:t>
-      </w:r>
-      <w:r>
-        <w:rPr>
-          <w:rFonts w:ascii="Arial" w:hAnsi="Arial"/>
-        </w:rPr>
-        <w:t>деформировано</w:t>
-      </w:r>
-      <w:r>
-        <w:rPr>
-          <w:rFonts w:ascii="Arial" w:hAnsi="Arial"/>
-        </w:rPr>
-        <w:t>.</w:t>
-      </w:r>
-    </w:p>
-    <w:p>
-      <w:pPr>
-        <w:widowControl w:val="0"/>
-        <w:spacing w:after="120"/>
-        <w:ind w:right="454"/>
-        <w:contextualSpacing/>
-        <w:jc w:val="both"/>
-        <w:rPr>
-          <w:rFonts w:ascii="Arial" w:hAnsi="Arial"/>
-          <w:b/>
-          <w:bCs/>
-        </w:rPr>
-      </w:pPr>
-      <w:r>
-        <w:rPr>
-          <w:rFonts w:ascii="Arial" w:hAnsi="Arial"/>
-        </w:rPr>
-        <w:t>Правое м</w:t>
-      </w:r>
-      <w:r>
-        <w:rPr>
-          <w:rFonts w:ascii="Arial" w:hAnsi="Arial"/>
-        </w:rPr>
-        <w:t>ежпозвонков</w:t>
-      </w:r>
-      <w:r>
-        <w:rPr>
-          <w:rFonts w:ascii="Arial" w:hAnsi="Arial"/>
-        </w:rPr>
-        <w:t>ое</w:t>
-      </w:r>
-      <w:r>
-        <w:rPr>
-          <w:rFonts w:ascii="Arial" w:hAnsi="Arial"/>
-        </w:rPr>
-        <w:t xml:space="preserve"> отверсти</w:t>
-      </w:r>
-      <w:r>
-        <w:rPr>
-          <w:rFonts w:ascii="Arial" w:hAnsi="Arial"/>
-        </w:rPr>
-        <w:t>е</w:t>
-      </w:r>
-      <w:r>
-        <w:rPr>
-          <w:rFonts w:ascii="Arial" w:hAnsi="Arial"/>
-        </w:rPr>
-        <w:t xml:space="preserve"> не </w:t>
-      </w:r>
-      <w:r>
-        <w:rPr>
-          <w:rFonts w:ascii="Arial" w:hAnsi="Arial"/>
-        </w:rPr>
-        <w:t>деформировано</w:t>
-      </w:r>
-      <w:r>
-        <w:rPr>
-          <w:rFonts w:ascii="Arial" w:hAnsi="Arial"/>
-        </w:rPr>
-        <w:t>.</w:t>
+      <w:r>
+        <w:rPr>
+          <w:rFonts w:ascii="Arial" w:hAnsi="Arial"/>
+        </w:rPr>
+        <w:t xml:space="preserve"> </w:t>
+      </w:r>
+    </w:p>
+    <w:p>
+      <w:pPr>
+        <w:widowControl w:val="0"/>
+        <w:spacing w:after="120"/>
+        <w:ind w:right="454"/>
+        <w:contextualSpacing/>
+        <w:jc w:val="both"/>
+        <w:rPr>
+          <w:rFonts w:ascii="Arial" w:hAnsi="Arial"/>
+        </w:rPr>
+      </w:pPr>
+      <w:r>
+        <w:rPr>
+          <w:rFonts w:ascii="Arial" w:hAnsi="Arial"/>
+        </w:rPr>
+        <w:t>Межпозвонковые отверстия не деформированы</w:t>
       </w:r>
     </w:p>
     <w:p>
@@ -1402,6 +890,12 @@
         </w:rPr>
         <w:t>ежпозвонковый диск не пролабирует за края тел позвонков.</w:t>
       </w:r>
+      <w:r>
+        <w:rPr>
+          <w:rFonts w:ascii="Arial" w:hAnsi="Arial"/>
+        </w:rPr>
+        <w:t xml:space="preserve"> </w:t>
+      </w:r>
     </w:p>
     <w:p>
       <w:pPr>
@@ -1420,163 +914,29 @@
         </w:rPr>
         <w:t>Позвоночный канал не сужен.</w:t>
       </w:r>
-    </w:p>
-    <w:p>
-      <w:pPr>
-        <w:widowControl w:val="0"/>
-        <w:spacing w:after="120"/>
-        <w:ind w:right="454"/>
-        <w:contextualSpacing/>
-        <w:jc w:val="both"/>
-        <w:rPr>
-          <w:rFonts w:ascii="Arial" w:hAnsi="Arial"/>
-        </w:rPr>
-      </w:pPr>
-      <w:r>
-        <w:rPr>
-          <w:rFonts w:ascii="Arial" w:hAnsi="Arial"/>
-        </w:rPr>
-        <w:t>Левый латеральный карман не деформирован.</w:t>
-      </w:r>
-    </w:p>
-    <w:p>
-      <w:pPr>
-        <w:widowControl w:val="0"/>
-        <w:spacing w:after="120"/>
-        <w:ind w:right="454"/>
-        <w:contextualSpacing/>
-        <w:jc w:val="both"/>
-        <w:rPr>
-          <w:rFonts w:ascii="Arial" w:hAnsi="Arial"/>
-        </w:rPr>
-      </w:pPr>
-      <w:r>
-        <w:rPr>
-          <w:rFonts w:ascii="Arial" w:hAnsi="Arial"/>
-        </w:rPr>
-        <w:t>Правый латеральный карман не деформирован.</w:t>
-      </w:r>
-    </w:p>
-    <w:p>
-      <w:pPr>
-        <w:widowControl w:val="0"/>
-        <w:spacing w:after="120"/>
-        <w:ind w:right="454"/>
-        <w:contextualSpacing/>
-        <w:jc w:val="both"/>
-        <w:rPr>
-          <w:rFonts w:ascii="Arial" w:hAnsi="Arial"/>
-        </w:rPr>
-      </w:pPr>
-      <w:r>
-        <w:rPr>
-          <w:rFonts w:ascii="Arial" w:hAnsi="Arial"/>
-        </w:rPr>
-        <w:t>Левое м</w:t>
-      </w:r>
-      <w:r>
-        <w:rPr>
-          <w:rFonts w:ascii="Arial" w:hAnsi="Arial"/>
-        </w:rPr>
-        <w:t>ежпозвонков</w:t>
-      </w:r>
-      <w:r>
-        <w:rPr>
-          <w:rFonts w:ascii="Arial" w:hAnsi="Arial"/>
-        </w:rPr>
-        <w:t>ое</w:t>
-      </w:r>
-      <w:r>
-        <w:rPr>
-          <w:rFonts w:ascii="Arial" w:hAnsi="Arial"/>
-        </w:rPr>
-        <w:t xml:space="preserve"> отверсти</w:t>
-      </w:r>
-      <w:r>
-        <w:rPr>
-          <w:rFonts w:ascii="Arial" w:hAnsi="Arial"/>
-        </w:rPr>
-        <w:t>е</w:t>
-      </w:r>
-      <w:r>
-        <w:rPr>
-          <w:rFonts w:ascii="Arial" w:hAnsi="Arial"/>
-        </w:rPr>
-        <w:t xml:space="preserve"> не </w:t>
-      </w:r>
-      <w:r>
-        <w:rPr>
-          <w:rFonts w:ascii="Arial" w:hAnsi="Arial"/>
-        </w:rPr>
-        <w:t>деформировано</w:t>
-      </w:r>
-      <w:r>
-        <w:rPr>
-          <w:rFonts w:ascii="Arial" w:hAnsi="Arial"/>
-        </w:rPr>
-        <w:t>.</w:t>
-      </w:r>
-    </w:p>
-    <w:p>
-      <w:pPr>
-        <w:widowControl w:val="0"/>
-        <w:spacing w:after="120"/>
-        <w:ind w:right="454"/>
-        <w:contextualSpacing/>
-        <w:jc w:val="both"/>
-        <w:rPr>
-          <w:rFonts w:ascii="Arial" w:hAnsi="Arial"/>
-          <w:b/>
-          <w:bCs/>
-        </w:rPr>
-      </w:pPr>
-      <w:r>
-        <w:rPr>
-          <w:rFonts w:ascii="Arial" w:hAnsi="Arial"/>
-        </w:rPr>
-        <w:t>Правое м</w:t>
-      </w:r>
-      <w:r>
-        <w:rPr>
-          <w:rFonts w:ascii="Arial" w:hAnsi="Arial"/>
-        </w:rPr>
-        <w:t>ежпозвонков</w:t>
-      </w:r>
-      <w:r>
-        <w:rPr>
-          <w:rFonts w:ascii="Arial" w:hAnsi="Arial"/>
-        </w:rPr>
-        <w:t>ое</w:t>
-      </w:r>
-      <w:r>
-        <w:rPr>
-          <w:rFonts w:ascii="Arial" w:hAnsi="Arial"/>
-        </w:rPr>
-        <w:t xml:space="preserve"> отверсти</w:t>
-      </w:r>
-      <w:r>
-        <w:rPr>
-          <w:rFonts w:ascii="Arial" w:hAnsi="Arial"/>
-        </w:rPr>
-        <w:t>е</w:t>
-      </w:r>
-      <w:r>
-        <w:rPr>
-          <w:rFonts w:ascii="Arial" w:hAnsi="Arial"/>
-        </w:rPr>
-        <w:t xml:space="preserve"> не </w:t>
-      </w:r>
-      <w:r>
-        <w:rPr>
-          <w:rFonts w:ascii="Arial" w:hAnsi="Arial"/>
-        </w:rPr>
-        <w:t>деформировано</w:t>
-      </w:r>
-      <w:r>
-        <w:rPr>
-          <w:rFonts w:ascii="Arial" w:hAnsi="Arial"/>
-        </w:rPr>
-        <w:t>.</w:t>
+      <w:r>
+        <w:rPr>
+          <w:rFonts w:ascii="Arial" w:hAnsi="Arial"/>
+        </w:rPr>
+        <w:t xml:space="preserve"> </w:t>
+      </w:r>
+    </w:p>
+    <w:p>
+      <w:pPr>
+        <w:widowControl w:val="0"/>
+        <w:spacing w:after="120"/>
+        <w:ind w:right="454"/>
+        <w:contextualSpacing/>
+        <w:jc w:val="both"/>
+        <w:rPr>
+          <w:rFonts w:ascii="Arial" w:hAnsi="Arial"/>
+        </w:rPr>
+      </w:pPr>
+      <w:r>
+        <w:rPr>
+          <w:rFonts w:ascii="Arial" w:hAnsi="Arial"/>
+        </w:rPr>
+        <w:t>Межпозвонковые отверстия не деформированы</w:t>
       </w:r>
     </w:p>
     <w:p>
@@ -1641,182 +1001,53 @@
         </w:rPr>
         <w:t>ежпозвонковый диск не пролабирует за края тел позвонков.</w:t>
       </w:r>
-    </w:p>
-    <w:p>
-      <w:pPr>
-        <w:widowControl w:val="0"/>
-        <w:spacing w:after="120"/>
-        <w:ind w:right="454"/>
-        <w:contextualSpacing/>
-        <w:jc w:val="both"/>
-        <w:rPr>
-          <w:rFonts w:ascii="Arial" w:hAnsi="Arial"/>
-        </w:rPr>
-      </w:pPr>
-      <w:r>
-        <w:rPr>
-          <w:rFonts w:ascii="Arial" w:hAnsi="Arial"/>
-        </w:rPr>
-        <w:lastRenderedPageBreak/>
+      <w:r>
+        <w:rPr>
+          <w:rFonts w:ascii="Arial" w:hAnsi="Arial"/>
+        </w:rPr>
+        <w:t xml:space="preserve"> </w:t>
+      </w:r>
+    </w:p>
+    <w:p>
+      <w:pPr>
+        <w:widowControl w:val="0"/>
+        <w:spacing w:after="120"/>
+        <w:ind w:right="454"/>
+        <w:contextualSpacing/>
+        <w:jc w:val="both"/>
+        <w:rPr>
+          <w:rFonts w:ascii="Arial" w:hAnsi="Arial"/>
+        </w:rPr>
+      </w:pPr>
+      <w:r>
+        <w:rPr>
+          <w:rFonts w:ascii="Arial" w:hAnsi="Arial"/>
+        </w:rPr>
         <w:t>Позвоночный канал не сужен.</w:t>
       </w:r>
-    </w:p>
-    <w:p>
-      <w:pPr>
-        <w:widowControl w:val="0"/>
-        <w:spacing w:after="120"/>
-        <w:ind w:right="454"/>
-        <w:contextualSpacing/>
-        <w:jc w:val="both"/>
-        <w:rPr>
-          <w:rFonts w:ascii="Arial" w:hAnsi="Arial"/>
-        </w:rPr>
-      </w:pPr>
-      <w:r>
-        <w:rPr>
-          <w:rFonts w:ascii="Arial" w:hAnsi="Arial"/>
-        </w:rPr>
-        <w:t>Левый латеральный карман не деформирован.</w:t>
-      </w:r>
-    </w:p>
-    <w:p>
-      <w:pPr>
-        <w:widowControl w:val="0"/>
-        <w:spacing w:after="120"/>
-        <w:ind w:right="454"/>
-        <w:contextualSpacing/>
-        <w:jc w:val="both"/>
-        <w:rPr>
-          <w:rFonts w:ascii="Arial" w:hAnsi="Arial"/>
-        </w:rPr>
-      </w:pPr>
-      <w:r>
-        <w:rPr>
-          <w:rFonts w:ascii="Arial" w:hAnsi="Arial"/>
-        </w:rPr>
-        <w:t>Правый латеральный карман не деформирован.</w:t>
-      </w:r>
-    </w:p>
-    <w:p>
-      <w:pPr>
-        <w:widowControl w:val="0"/>
-        <w:spacing w:after="120"/>
-        <w:ind w:right="454"/>
-        <w:contextualSpacing/>
-        <w:jc w:val="both"/>
-        <w:rPr>
-          <w:rFonts w:ascii="Arial" w:hAnsi="Arial"/>
-        </w:rPr>
-      </w:pPr>
-      <w:r>
-        <w:rPr>
-          <w:rFonts w:ascii="Arial" w:hAnsi="Arial"/>
-        </w:rPr>
-        <w:t>Левое м</w:t>
-      </w:r>
-      <w:r>
-        <w:rPr>
-          <w:rFonts w:ascii="Arial" w:hAnsi="Arial"/>
-        </w:rPr>
-        <w:t>ежпозвонков</w:t>
-      </w:r>
-      <w:r>
-        <w:rPr>
-          <w:rFonts w:ascii="Arial" w:hAnsi="Arial"/>
-        </w:rPr>
-        <w:t>ое</w:t>
-      </w:r>
-      <w:r>
-        <w:rPr>
-          <w:rFonts w:ascii="Arial" w:hAnsi="Arial"/>
-        </w:rPr>
-        <w:t xml:space="preserve"> отверсти</w:t>
-      </w:r>
-      <w:r>
-        <w:rPr>
-          <w:rFonts w:ascii="Arial" w:hAnsi="Arial"/>
-        </w:rPr>
-        <w:t>е</w:t>
-      </w:r>
-      <w:r>
-        <w:rPr>
-          <w:rFonts w:ascii="Arial" w:hAnsi="Arial"/>
-        </w:rPr>
-        <w:t xml:space="preserve"> не </w:t>
-      </w:r>
-      <w:r>
-        <w:rPr>
-          <w:rFonts w:ascii="Arial" w:hAnsi="Arial"/>
-        </w:rPr>
-        <w:t>деформировано</w:t>
-      </w:r>
-      <w:r>
-        <w:rPr>
-          <w:rFonts w:ascii="Arial" w:hAnsi="Arial"/>
-        </w:rPr>
-        <w:t>.</w:t>
-      </w:r>
-    </w:p>
-    <w:p>
-      <w:pPr>
-        <w:widowControl w:val="0"/>
-        <w:spacing w:after="120"/>
-        <w:ind w:right="454"/>
-        <w:contextualSpacing/>
-        <w:jc w:val="both"/>
-        <w:rPr>
-          <w:rFonts w:ascii="Arial" w:hAnsi="Arial"/>
-          <w:b/>
-          <w:bCs/>
-        </w:rPr>
-      </w:pPr>
-      <w:r>
-        <w:rPr>
-          <w:rFonts w:ascii="Arial" w:hAnsi="Arial"/>
-        </w:rPr>
-        <w:t>Правое м</w:t>
-      </w:r>
-      <w:r>
-        <w:rPr>
-          <w:rFonts w:ascii="Arial" w:hAnsi="Arial"/>
-        </w:rPr>
-        <w:t>ежпозвонков</w:t>
-      </w:r>
-      <w:r>
-        <w:rPr>
-          <w:rFonts w:ascii="Arial" w:hAnsi="Arial"/>
-        </w:rPr>
-        <w:t>ое</w:t>
-      </w:r>
-      <w:r>
-        <w:rPr>
-          <w:rFonts w:ascii="Arial" w:hAnsi="Arial"/>
-        </w:rPr>
-        <w:t xml:space="preserve"> отверсти</w:t>
-      </w:r>
-      <w:r>
-        <w:rPr>
-          <w:rFonts w:ascii="Arial" w:hAnsi="Arial"/>
-        </w:rPr>
-        <w:t>е</w:t>
-      </w:r>
-      <w:r>
-        <w:rPr>
-          <w:rFonts w:ascii="Arial" w:hAnsi="Arial"/>
-        </w:rPr>
-        <w:t xml:space="preserve"> не </w:t>
-      </w:r>
-      <w:r>
-        <w:rPr>
-          <w:rFonts w:ascii="Arial" w:hAnsi="Arial"/>
-        </w:rPr>
-        <w:t>деформировано</w:t>
-      </w:r>
-      <w:r>
-        <w:rPr>
-          <w:rFonts w:ascii="Arial" w:hAnsi="Arial"/>
-        </w:rPr>
-        <w:t>.</w:t>
+      <w:r>
+        <w:rPr>
+          <w:rFonts w:ascii="Arial" w:hAnsi="Arial"/>
+        </w:rPr>
+        <w:t xml:space="preserve"> </w:t>
+      </w:r>
+    </w:p>
+    <w:p>
+      <w:pPr>
+        <w:widowControl w:val="0"/>
+        <w:spacing w:after="120"/>
+        <w:ind w:right="454"/>
+        <w:contextualSpacing/>
+        <w:jc w:val="both"/>
+        <w:rPr>
+          <w:rFonts w:ascii="Arial" w:hAnsi="Arial"/>
+        </w:rPr>
+      </w:pPr>
+      <w:r>
+        <w:rPr>
+          <w:rFonts w:ascii="Arial" w:hAnsi="Arial"/>
+        </w:rPr>
+        <w:t>Межпозвонковые отверстия не деформированы</w:t>
       </w:r>
     </w:p>
     <w:p>
@@ -2209,7 +1440,7 @@
 </file>
 
 <file path=word/endnotes.xml><?xml version="1.0" encoding="utf-8"?>
-<w:endnotes xmlns:wpc="http://schemas.microsoft.com/office/word/2010/wordprocessingCanvas" xmlns:cx="http://schemas.microsoft.com/office/drawing/2014/chartex" xmlns:cx1="http://schemas.microsoft.com/office/drawing/2015/9/8/chartex" xmlns:cx2="http://schemas.microsoft.com/office/drawing/2015/10/21/chartex" xmlns:cx3="http://schemas.microsoft.com/office/drawing/2016/5/9/chartex" xmlns:cx4="http://schemas.microsoft.com/office/drawing/2016/5/10/chartex" xmlns:cx5="http://schemas.microsoft.com/office/drawing/2016/5/11/chartex" xmlns:cx6="http://schemas.microsoft.com/office/drawing/2016/5/12/chartex" xmlns:cx7="http://schemas.microsoft.com/office/drawing/2016/5/13/chartex" xmlns:cx8="http://schemas.microsoft.com/office/drawing/2016/5/14/chartex" xmlns:mc="http://schemas.openxmlformats.org/markup-compatibility/2006" xmlns:aink="http://schemas.microsoft.com/office/drawing/2016/ink" xmlns:am3d="http://schemas.microsoft.com/office/drawing/2017/model3d" xmlns:o="urn:schemas-microsoft-com:office:office" xmlns:oel="http://schemas.microsoft.com/office/2019/extlst" xmlns:r="http://schemas.openxmlformats.org/officeDocument/2006/relationships" xmlns:m="http://schemas.openxmlformats.org/officeDocument/2006/math" xmlns:v="urn:schemas-microsoft-com:vml" xmlns:wp14="http://schemas.microsoft.com/office/word/2010/wordprocessingDrawing" xmlns:wp="http://schemas.openxmlformats.org/drawingml/2006/wordprocessingDrawing" xmlns:w10="urn:schemas-microsoft-com:office:word" xmlns:w="http://schemas.openxmlformats.org/wordprocessingml/2006/main" xmlns:w14="http://schemas.microsoft.com/office/word/2010/wordml" xmlns:w15="http://schemas.microsoft.com/office/word/2012/wordml" xmlns:w16cex="http://schemas.microsoft.com/office/word/2018/wordml/cex" xmlns:w16cid="http://schemas.microsoft.com/office/word/2016/wordml/cid" xmlns:w16="http://schemas.microsoft.com/office/word/2018/wordml" xmlns:w16sdtdh="http://schemas.microsoft.com/office/word/2020/wordml/sdtdatahash" xmlns:w16se="http://schemas.microsoft.com/office/word/2015/wordml/symex" xmlns:wpg="http://schemas.microsoft.com/office/word/2010/wordprocessingGroup" xmlns:wpi="http://schemas.microsoft.com/office/word/2010/wordprocessingInk" xmlns:wne="http://schemas.microsoft.com/office/word/2006/wordml" xmlns:wps="http://schemas.microsoft.com/office/word/2010/wordprocessingShape" mc:Ignorable="w14 w15 w16se w16cid w16 w16cex w16sdtdh wp14">
+<w:endnotes xmlns:wpc="http://schemas.microsoft.com/office/word/2010/wordprocessingCanvas" xmlns:cx="http://schemas.microsoft.com/office/drawing/2014/chartex" xmlns:cx1="http://schemas.microsoft.com/office/drawing/2015/9/8/chartex" xmlns:cx2="http://schemas.microsoft.com/office/drawing/2015/10/21/chartex" xmlns:cx3="http://schemas.microsoft.com/office/drawing/2016/5/9/chartex" xmlns:cx4="http://schemas.microsoft.com/office/drawing/2016/5/10/chartex" xmlns:cx5="http://schemas.microsoft.com/office/drawing/2016/5/11/chartex" xmlns:cx6="http://schemas.microsoft.com/office/drawing/2016/5/12/chartex" xmlns:cx7="http://schemas.microsoft.com/office/drawing/2016/5/13/chartex" xmlns:cx8="http://schemas.microsoft.com/office/drawing/2016/5/14/chartex" xmlns:mc="http://schemas.openxmlformats.org/markup-compatibility/2006" xmlns:aink="http://schemas.microsoft.com/office/drawing/2016/ink" xmlns:am3d="http://schemas.microsoft.com/office/drawing/2017/model3d" xmlns:o="urn:schemas-microsoft-com:office:office" xmlns:oel="http://schemas.microsoft.com/office/2019/extlst" xmlns:r="http://schemas.openxmlformats.org/officeDocument/2006/relationships" xmlns:m="http://schemas.openxmlformats.org/officeDocument/2006/math" xmlns:v="urn:schemas-microsoft-com:vml" xmlns:wp14="http://schemas.microsoft.com/office/word/2010/wordprocessingDrawing" xmlns:wp="http://schemas.openxmlformats.org/drawingml/2006/wordprocessingDrawing" xmlns:w10="urn:schemas-microsoft-com:office:word" xmlns:w="http://schemas.openxmlformats.org/wordprocessingml/2006/main" xmlns:w14="http://schemas.microsoft.com/office/word/2010/wordml" xmlns:w15="http://schemas.microsoft.com/office/word/2012/wordml" xmlns:w16cex="http://schemas.microsoft.com/office/word/2018/wordml/cex" xmlns:w16cid="http://schemas.microsoft.com/office/word/2016/wordml/cid" xmlns:w16="http://schemas.microsoft.com/office/word/2018/wordml" xmlns:w16du="http://schemas.microsoft.com/office/word/2023/wordml/word16du" xmlns:w16sdtdh="http://schemas.microsoft.com/office/word/2020/wordml/sdtdatahash" xmlns:w16se="http://schemas.microsoft.com/office/word/2015/wordml/symex" xmlns:wpg="http://schemas.microsoft.com/office/word/2010/wordprocessingGroup" xmlns:wpi="http://schemas.microsoft.com/office/word/2010/wordprocessingInk" xmlns:wne="http://schemas.microsoft.com/office/word/2006/wordml" xmlns:wps="http://schemas.microsoft.com/office/word/2010/wordprocessingShape" mc:Ignorable="w14 w15 w16se w16cid w16 w16cex w16sdtdh w16du wp14">
   <w:endnote w:type="separator" w:id="-1">
     <w:p>
       <w:pPr>
@@ -2234,7 +1465,7 @@
 </file>
 
 <file path=word/footer1.xml><?xml version="1.0" encoding="utf-8"?>
-<w:ftr xmlns:wpc="http://schemas.microsoft.com/office/word/2010/wordprocessingCanvas" xmlns:cx="http://schemas.microsoft.com/office/drawing/2014/chartex" xmlns:cx1="http://schemas.microsoft.com/office/drawing/2015/9/8/chartex" xmlns:cx2="http://schemas.microsoft.com/office/drawing/2015/10/21/chartex" xmlns:cx3="http://schemas.microsoft.com/office/drawing/2016/5/9/chartex" xmlns:cx4="http://schemas.microsoft.com/office/drawing/2016/5/10/chartex" xmlns:cx5="http://schemas.microsoft.com/office/drawing/2016/5/11/chartex" xmlns:cx6="http://schemas.microsoft.com/office/drawing/2016/5/12/chartex" xmlns:cx7="http://schemas.microsoft.com/office/drawing/2016/5/13/chartex" xmlns:cx8="http://schemas.microsoft.com/office/drawing/2016/5/14/chartex" xmlns:mc="http://schemas.openxmlformats.org/markup-compatibility/2006" xmlns:aink="http://schemas.microsoft.com/office/drawing/2016/ink" xmlns:am3d="http://schemas.microsoft.com/office/drawing/2017/model3d" xmlns:o="urn:schemas-microsoft-com:office:office" xmlns:oel="http://schemas.microsoft.com/office/2019/extlst" xmlns:r="http://schemas.openxmlformats.org/officeDocument/2006/relationships" xmlns:m="http://schemas.openxmlformats.org/officeDocument/2006/math" xmlns:v="urn:schemas-microsoft-com:vml" xmlns:wp14="http://schemas.microsoft.com/office/word/2010/wordprocessingDrawing" xmlns:wp="http://schemas.openxmlformats.org/drawingml/2006/wordprocessingDrawing" xmlns:w10="urn:schemas-microsoft-com:office:word" xmlns:w="http://schemas.openxmlformats.org/wordprocessingml/2006/main" xmlns:w14="http://schemas.microsoft.com/office/word/2010/wordml" xmlns:w15="http://schemas.microsoft.com/office/word/2012/wordml" xmlns:w16cex="http://schemas.microsoft.com/office/word/2018/wordml/cex" xmlns:w16cid="http://schemas.microsoft.com/office/word/2016/wordml/cid" xmlns:w16="http://schemas.microsoft.com/office/word/2018/wordml" xmlns:w16sdtdh="http://schemas.microsoft.com/office/word/2020/wordml/sdtdatahash" xmlns:w16se="http://schemas.microsoft.com/office/word/2015/wordml/symex" xmlns:wpg="http://schemas.microsoft.com/office/word/2010/wordprocessingGroup" xmlns:wpi="http://schemas.microsoft.com/office/word/2010/wordprocessingInk" xmlns:wne="http://schemas.microsoft.com/office/word/2006/wordml" xmlns:wps="http://schemas.microsoft.com/office/word/2010/wordprocessingShape" mc:Ignorable="w14 w15 w16se w16cid w16 w16cex w16sdtdh wp14">
+<w:ftr xmlns:wpc="http://schemas.microsoft.com/office/word/2010/wordprocessingCanvas" xmlns:cx="http://schemas.microsoft.com/office/drawing/2014/chartex" xmlns:cx1="http://schemas.microsoft.com/office/drawing/2015/9/8/chartex" xmlns:cx2="http://schemas.microsoft.com/office/drawing/2015/10/21/chartex" xmlns:cx3="http://schemas.microsoft.com/office/drawing/2016/5/9/chartex" xmlns:cx4="http://schemas.microsoft.com/office/drawing/2016/5/10/chartex" xmlns:cx5="http://schemas.microsoft.com/office/drawing/2016/5/11/chartex" xmlns:cx6="http://schemas.microsoft.com/office/drawing/2016/5/12/chartex" xmlns:cx7="http://schemas.microsoft.com/office/drawing/2016/5/13/chartex" xmlns:cx8="http://schemas.microsoft.com/office/drawing/2016/5/14/chartex" xmlns:mc="http://schemas.openxmlformats.org/markup-compatibility/2006" xmlns:aink="http://schemas.microsoft.com/office/drawing/2016/ink" xmlns:am3d="http://schemas.microsoft.com/office/drawing/2017/model3d" xmlns:o="urn:schemas-microsoft-com:office:office" xmlns:oel="http://schemas.microsoft.com/office/2019/extlst" xmlns:r="http://schemas.openxmlformats.org/officeDocument/2006/relationships" xmlns:m="http://schemas.openxmlformats.org/officeDocument/2006/math" xmlns:v="urn:schemas-microsoft-com:vml" xmlns:wp14="http://schemas.microsoft.com/office/word/2010/wordprocessingDrawing" xmlns:wp="http://schemas.openxmlformats.org/drawingml/2006/wordprocessingDrawing" xmlns:w10="urn:schemas-microsoft-com:office:word" xmlns:w="http://schemas.openxmlformats.org/wordprocessingml/2006/main" xmlns:w14="http://schemas.microsoft.com/office/word/2010/wordml" xmlns:w15="http://schemas.microsoft.com/office/word/2012/wordml" xmlns:w16cex="http://schemas.microsoft.com/office/word/2018/wordml/cex" xmlns:w16cid="http://schemas.microsoft.com/office/word/2016/wordml/cid" xmlns:w16="http://schemas.microsoft.com/office/word/2018/wordml" xmlns:w16du="http://schemas.microsoft.com/office/word/2023/wordml/word16du" xmlns:w16sdtdh="http://schemas.microsoft.com/office/word/2020/wordml/sdtdatahash" xmlns:w16se="http://schemas.microsoft.com/office/word/2015/wordml/symex" xmlns:wpg="http://schemas.microsoft.com/office/word/2010/wordprocessingGroup" xmlns:wpi="http://schemas.microsoft.com/office/word/2010/wordprocessingInk" xmlns:wne="http://schemas.microsoft.com/office/word/2006/wordml" xmlns:wps="http://schemas.microsoft.com/office/word/2010/wordprocessingShape" mc:Ignorable="w14 w15 w16se w16cid w16 w16cex w16sdtdh w16du wp14">
   <w:p>
     <w:pPr>
       <w:pStyle w:val="Footer"/>
@@ -2245,7 +1476,7 @@
 </file>
 
 <file path=word/footnotes.xml><?xml version="1.0" encoding="utf-8"?>
-<w:footnotes xmlns:wpc="http://schemas.microsoft.com/office/word/2010/wordprocessingCanvas" xmlns:cx="http://schemas.microsoft.com/office/drawing/2014/chartex" xmlns:cx1="http://schemas.microsoft.com/office/drawing/2015/9/8/chartex" xmlns:cx2="http://schemas.microsoft.com/office/drawing/2015/10/21/chartex" xmlns:cx3="http://schemas.microsoft.com/office/drawing/2016/5/9/chartex" xmlns:cx4="http://schemas.microsoft.com/office/drawing/2016/5/10/chartex" xmlns:cx5="http://schemas.microsoft.com/office/drawing/2016/5/11/chartex" xmlns:cx6="http://schemas.microsoft.com/office/drawing/2016/5/12/chartex" xmlns:cx7="http://schemas.microsoft.com/office/drawing/2016/5/13/chartex" xmlns:cx8="http://schemas.microsoft.com/office/drawing/2016/5/14/chartex" xmlns:mc="http://schemas.openxmlformats.org/markup-compatibility/2006" xmlns:aink="http://schemas.microsoft.com/office/drawing/2016/ink" xmlns:am3d="http://schemas.microsoft.com/office/drawing/2017/model3d" xmlns:o="urn:schemas-microsoft-com:office:office" xmlns:oel="http://schemas.microsoft.com/office/2019/extlst" xmlns:r="http://schemas.openxmlformats.org/officeDocument/2006/relationships" xmlns:m="http://schemas.openxmlformats.org/officeDocument/2006/math" xmlns:v="urn:schemas-microsoft-com:vml" xmlns:wp14="http://schemas.microsoft.com/office/word/2010/wordprocessingDrawing" xmlns:wp="http://schemas.openxmlformats.org/drawingml/2006/wordprocessingDrawing" xmlns:w10="urn:schemas-microsoft-com:office:word" xmlns:w="http://schemas.openxmlformats.org/wordprocessingml/2006/main" xmlns:w14="http://schemas.microsoft.com/office/word/2010/wordml" xmlns:w15="http://schemas.microsoft.com/office/word/2012/wordml" xmlns:w16cex="http://schemas.microsoft.com/office/word/2018/wordml/cex" xmlns:w16cid="http://schemas.microsoft.com/office/word/2016/wordml/cid" xmlns:w16="http://schemas.microsoft.com/office/word/2018/wordml" xmlns:w16sdtdh="http://schemas.microsoft.com/office/word/2020/wordml/sdtdatahash" xmlns:w16se="http://schemas.microsoft.com/office/word/2015/wordml/symex" xmlns:wpg="http://schemas.microsoft.com/office/word/2010/wordprocessingGroup" xmlns:wpi="http://schemas.microsoft.com/office/word/2010/wordprocessingInk" xmlns:wne="http://schemas.microsoft.com/office/word/2006/wordml" xmlns:wps="http://schemas.microsoft.com/office/word/2010/wordprocessingShape" mc:Ignorable="w14 w15 w16se w16cid w16 w16cex w16sdtdh wp14">
+<w:footnotes xmlns:wpc="http://schemas.microsoft.com/office/word/2010/wordprocessingCanvas" xmlns:cx="http://schemas.microsoft.com/office/drawing/2014/chartex" xmlns:cx1="http://schemas.microsoft.com/office/drawing/2015/9/8/chartex" xmlns:cx2="http://schemas.microsoft.com/office/drawing/2015/10/21/chartex" xmlns:cx3="http://schemas.microsoft.com/office/drawing/2016/5/9/chartex" xmlns:cx4="http://schemas.microsoft.com/office/drawing/2016/5/10/chartex" xmlns:cx5="http://schemas.microsoft.com/office/drawing/2016/5/11/chartex" xmlns:cx6="http://schemas.microsoft.com/office/drawing/2016/5/12/chartex" xmlns:cx7="http://schemas.microsoft.com/office/drawing/2016/5/13/chartex" xmlns:cx8="http://schemas.microsoft.com/office/drawing/2016/5/14/chartex" xmlns:mc="http://schemas.openxmlformats.org/markup-compatibility/2006" xmlns:aink="http://schemas.microsoft.com/office/drawing/2016/ink" xmlns:am3d="http://schemas.microsoft.com/office/drawing/2017/model3d" xmlns:o="urn:schemas-microsoft-com:office:office" xmlns:oel="http://schemas.microsoft.com/office/2019/extlst" xmlns:r="http://schemas.openxmlformats.org/officeDocument/2006/relationships" xmlns:m="http://schemas.openxmlformats.org/officeDocument/2006/math" xmlns:v="urn:schemas-microsoft-com:vml" xmlns:wp14="http://schemas.microsoft.com/office/word/2010/wordprocessingDrawing" xmlns:wp="http://schemas.openxmlformats.org/drawingml/2006/wordprocessingDrawing" xmlns:w10="urn:schemas-microsoft-com:office:word" xmlns:w="http://schemas.openxmlformats.org/wordprocessingml/2006/main" xmlns:w14="http://schemas.microsoft.com/office/word/2010/wordml" xmlns:w15="http://schemas.microsoft.com/office/word/2012/wordml" xmlns:w16cex="http://schemas.microsoft.com/office/word/2018/wordml/cex" xmlns:w16cid="http://schemas.microsoft.com/office/word/2016/wordml/cid" xmlns:w16="http://schemas.microsoft.com/office/word/2018/wordml" xmlns:w16du="http://schemas.microsoft.com/office/word/2023/wordml/word16du" xmlns:w16sdtdh="http://schemas.microsoft.com/office/word/2020/wordml/sdtdatahash" xmlns:w16se="http://schemas.microsoft.com/office/word/2015/wordml/symex" xmlns:wpg="http://schemas.microsoft.com/office/word/2010/wordprocessingGroup" xmlns:wpi="http://schemas.microsoft.com/office/word/2010/wordprocessingInk" xmlns:wne="http://schemas.microsoft.com/office/word/2006/wordml" xmlns:wps="http://schemas.microsoft.com/office/word/2010/wordprocessingShape" mc:Ignorable="w14 w15 w16se w16cid w16 w16cex w16sdtdh w16du wp14">
   <w:footnote w:type="separator" w:id="-1">
     <w:p>
       <w:pPr>
@@ -2270,7 +1501,7 @@
 </file>
 
 <file path=word/styles.xml><?xml version="1.0" encoding="utf-8"?>
-<w:styles xmlns:mc="http://schemas.openxmlformats.org/markup-compatibility/2006" xmlns:r="http://schemas.openxmlformats.org/officeDocument/2006/relationships" xmlns:w="http://schemas.openxmlformats.org/wordprocessingml/2006/main" xmlns:w14="http://schemas.microsoft.com/office/word/2010/wordml" xmlns:w15="http://schemas.microsoft.com/office/word/2012/wordml" xmlns:w16cex="http://schemas.microsoft.com/office/word/2018/wordml/cex" xmlns:w16cid="http://schemas.microsoft.com/office/word/2016/wordml/cid" xmlns:w16="http://schemas.microsoft.com/office/word/2018/wordml" xmlns:w16sdtdh="http://schemas.microsoft.com/office/word/2020/wordml/sdtdatahash" xmlns:w16se="http://schemas.microsoft.com/office/word/2015/wordml/symex" mc:Ignorable="w14 w15 w16se w16cid w16 w16cex w16sdtdh">
+<w:styles xmlns:mc="http://schemas.openxmlformats.org/markup-compatibility/2006" xmlns:r="http://schemas.openxmlformats.org/officeDocument/2006/relationships" xmlns:w="http://schemas.openxmlformats.org/wordprocessingml/2006/main" xmlns:w14="http://schemas.microsoft.com/office/word/2010/wordml" xmlns:w15="http://schemas.microsoft.com/office/word/2012/wordml" xmlns:w16cex="http://schemas.microsoft.com/office/word/2018/wordml/cex" xmlns:w16cid="http://schemas.microsoft.com/office/word/2016/wordml/cid" xmlns:w16="http://schemas.microsoft.com/office/word/2018/wordml" xmlns:w16du="http://schemas.microsoft.com/office/word/2023/wordml/word16du" xmlns:w16sdtdh="http://schemas.microsoft.com/office/word/2020/wordml/sdtdatahash" xmlns:w16se="http://schemas.microsoft.com/office/word/2015/wordml/symex" mc:Ignorable="w14 w15 w16se w16cid w16 w16cex w16sdtdh w16du">
   <w:docDefaults>
     <w:rPrDefault>
       <w:rPr>

</xml_diff>